<commit_message>
Added document generation feature.
</commit_message>
<xml_diff>
--- a/PractiseApplication/Resources/Templates/Report.docx
+++ b/PractiseApplication/Resources/Templates/Report.docx
@@ -27,6 +27,7 @@
         </w:rPr>
         <w:t xml:space="preserve">: </w:t>
       </w:r>
+      <w:bookmarkStart w:id="0" w:name="Header_UserName"/>
       <w:r>
         <w:rPr>
           <w:rFonts w:ascii="Georgia" w:hAnsi="Georgia"/>
@@ -35,6 +36,7 @@
         </w:rPr>
         <w:t>____</w:t>
       </w:r>
+      <w:bookmarkEnd w:id="0"/>
     </w:p>
     <w:p>
       <w:pPr>
@@ -61,6 +63,7 @@
         </w:rPr>
         <w:t xml:space="preserve">: </w:t>
       </w:r>
+      <w:bookmarkStart w:id="1" w:name="Header_UserInformation"/>
       <w:r>
         <w:rPr>
           <w:rFonts w:ascii="Georgia" w:hAnsi="Georgia"/>
@@ -69,6 +72,7 @@
         </w:rPr>
         <w:t>____</w:t>
       </w:r>
+      <w:bookmarkEnd w:id="1"/>
     </w:p>
     <w:p>
       <w:pPr>
@@ -95,7 +99,7 @@
         </w:rPr>
         <w:t xml:space="preserve">: </w:t>
       </w:r>
-      <w:bookmarkStart w:id="0" w:name="Header_UserRole"/>
+      <w:bookmarkStart w:id="2" w:name="Header_UserRole"/>
       <w:r>
         <w:rPr>
           <w:rFonts w:ascii="Georgia" w:hAnsi="Georgia"/>
@@ -104,7 +108,7 @@
         </w:rPr>
         <w:t>____</w:t>
       </w:r>
-      <w:bookmarkEnd w:id="0"/>
+      <w:bookmarkEnd w:id="2"/>
     </w:p>
     <w:p>
       <w:pPr>
@@ -280,8 +284,8 @@
                 <w:szCs w:val="28"/>
               </w:rPr>
             </w:pPr>
-            <w:bookmarkStart w:id="1" w:name="Table_RequestTitle"/>
-            <w:bookmarkEnd w:id="1"/>
+            <w:bookmarkStart w:id="3" w:name="Table_RequestTitle"/>
+            <w:bookmarkEnd w:id="3"/>
           </w:p>
         </w:tc>
         <w:tc>
@@ -297,8 +301,8 @@
                 <w:szCs w:val="28"/>
               </w:rPr>
             </w:pPr>
-            <w:bookmarkStart w:id="2" w:name="Table_RequestType"/>
-            <w:bookmarkEnd w:id="2"/>
+            <w:bookmarkStart w:id="4" w:name="Table_RequestType"/>
+            <w:bookmarkEnd w:id="4"/>
           </w:p>
         </w:tc>
         <w:tc>
@@ -314,8 +318,8 @@
                 <w:szCs w:val="28"/>
               </w:rPr>
             </w:pPr>
-            <w:bookmarkStart w:id="3" w:name="Table_RequestStatus"/>
-            <w:bookmarkEnd w:id="3"/>
+            <w:bookmarkStart w:id="5" w:name="Table_RequestStatus"/>
+            <w:bookmarkEnd w:id="5"/>
           </w:p>
         </w:tc>
         <w:tc>
@@ -331,8 +335,8 @@
                 <w:szCs w:val="28"/>
               </w:rPr>
             </w:pPr>
-            <w:bookmarkStart w:id="4" w:name="Table_RequestLocation"/>
-            <w:bookmarkEnd w:id="4"/>
+            <w:bookmarkStart w:id="6" w:name="Table_RequestLocation"/>
+            <w:bookmarkEnd w:id="6"/>
           </w:p>
         </w:tc>
         <w:tc>
@@ -348,8 +352,8 @@
                 <w:szCs w:val="28"/>
               </w:rPr>
             </w:pPr>
-            <w:bookmarkStart w:id="5" w:name="Table_RequestTiming"/>
-            <w:bookmarkEnd w:id="5"/>
+            <w:bookmarkStart w:id="7" w:name="Table_RequestTiming"/>
+            <w:bookmarkEnd w:id="7"/>
           </w:p>
         </w:tc>
       </w:tr>
@@ -404,7 +408,7 @@
           <w:lang w:val="en-US"/>
         </w:rPr>
       </w:pPr>
-      <w:bookmarkStart w:id="6" w:name="Footer_TotalRequestsCount"/>
+      <w:bookmarkStart w:id="8" w:name="Footer_TotalRequestsCount"/>
       <w:r>
         <w:rPr>
           <w:rFonts w:ascii="Georgia" w:hAnsi="Georgia"/>
@@ -413,7 +417,7 @@
         </w:rPr>
         <w:t>____</w:t>
       </w:r>
-      <w:bookmarkEnd w:id="6"/>
+      <w:bookmarkEnd w:id="8"/>
       <w:r>
         <w:rPr>
           <w:rFonts w:ascii="Georgia" w:hAnsi="Georgia"/>

</xml_diff>